<commit_message>
Delete map table & Add review table
</commit_message>
<xml_diff>
--- a/db.docx
+++ b/db.docx
@@ -94,16 +94,36 @@
         <w:rPr>
           <w:rFonts w:hint="eastAsia"/>
         </w:rPr>
-        <w:t xml:space="preserve">u_no </w:t>
-      </w:r>
-      <w:r>
-        <w:rPr>
-          <w:rFonts w:hint="eastAsia"/>
-        </w:rPr>
-        <w:t>not</w:t>
-      </w:r>
-      <w:r>
-        <w:t xml:space="preserve"> null primary key</w:t>
+        <w:t>s_no</w:t>
+      </w:r>
+      <w:r>
+        <w:t xml:space="preserve"> int</w:t>
+      </w:r>
+      <w:r>
+        <w:rPr>
+          <w:rFonts w:hint="eastAsia"/>
+        </w:rPr>
+        <w:t xml:space="preserve"> not null auto_increment primary key,</w:t>
+      </w:r>
+    </w:p>
+    <w:p>
+      <w:r>
+        <w:rPr>
+          <w:rFonts w:hint="eastAsia"/>
+        </w:rPr>
+        <w:t>u_no</w:t>
+      </w:r>
+      <w:r>
+        <w:t xml:space="preserve"> int</w:t>
+      </w:r>
+      <w:r>
+        <w:rPr>
+          <w:rFonts w:hint="eastAsia"/>
+        </w:rPr>
+        <w:t xml:space="preserve"> not</w:t>
+      </w:r>
+      <w:r>
+        <w:t xml:space="preserve"> null</w:t>
       </w:r>
       <w:r>
         <w:rPr>
@@ -114,7 +134,138 @@
     </w:p>
     <w:p>
       <w:r>
-        <w:t>lat double,</w:t>
+        <w:t>name varchar(45) not null,</w:t>
+      </w:r>
+    </w:p>
+    <w:p>
+      <w:r>
+        <w:t>lat double</w:t>
+      </w:r>
+      <w:r>
+        <w:t xml:space="preserve"> not null</w:t>
+      </w:r>
+      <w:r>
+        <w:t>,</w:t>
+      </w:r>
+    </w:p>
+    <w:p>
+      <w:r>
+        <w:t>lng double</w:t>
+      </w:r>
+      <w:r>
+        <w:t xml:space="preserve"> not null</w:t>
+      </w:r>
+      <w:r>
+        <w:t>,</w:t>
+      </w:r>
+    </w:p>
+    <w:p>
+      <w:r>
+        <w:t>category</w:t>
+      </w:r>
+      <w:r>
+        <w:rPr>
+          <w:rFonts w:hint="eastAsia"/>
+        </w:rPr>
+        <w:t xml:space="preserve"> varchar(100) not </w:t>
+      </w:r>
+      <w:r>
+        <w:t>null</w:t>
+      </w:r>
+    </w:p>
+    <w:p>
+      <w:r>
+        <w:t>);</w:t>
+      </w:r>
+    </w:p>
+    <w:p/>
+    <w:p>
+      <w:r>
+        <w:rPr>
+          <w:rFonts w:hint="eastAsia"/>
+        </w:rPr>
+        <w:t xml:space="preserve">create table </w:t>
+      </w:r>
+      <w:r>
+        <w:rPr>
+          <w:rFonts w:hint="eastAsia"/>
+          <w:b/>
+        </w:rPr>
+        <w:t>product</w:t>
+      </w:r>
+      <w:r>
+        <w:rPr>
+          <w:rFonts w:hint="eastAsia"/>
+        </w:rPr>
+        <w:t xml:space="preserve"> (</w:t>
+      </w:r>
+    </w:p>
+    <w:p>
+      <w:r>
+        <w:t>p_</w:t>
+      </w:r>
+      <w:r>
+        <w:rPr>
+          <w:rFonts w:hint="eastAsia"/>
+        </w:rPr>
+        <w:t>no int not null primary key auto_increment,</w:t>
+      </w:r>
+    </w:p>
+    <w:p>
+      <w:r>
+        <w:t>s</w:t>
+      </w:r>
+      <w:r>
+        <w:t>_</w:t>
+      </w:r>
+      <w:r>
+        <w:rPr>
+          <w:rFonts w:hint="eastAsia"/>
+        </w:rPr>
+        <w:t>no int not</w:t>
+      </w:r>
+      <w:r>
+        <w:t xml:space="preserve"> null</w:t>
+      </w:r>
+      <w:r>
+        <w:rPr>
+          <w:rFonts w:hint="eastAsia"/>
+        </w:rPr>
+        <w:t>,</w:t>
+      </w:r>
+    </w:p>
+    <w:p>
+      <w:r>
+        <w:t>p_</w:t>
+      </w:r>
+      <w:r>
+        <w:t>name varchar(30) not null,</w:t>
+      </w:r>
+    </w:p>
+    <w:p>
+      <w:r>
+        <w:t>price int not null,</w:t>
+      </w:r>
+    </w:p>
+    <w:p>
+      <w:r>
+        <w:t>image varchar(1000) not null,</w:t>
+      </w:r>
+    </w:p>
+    <w:p>
+      <w:r>
+        <w:rPr>
+          <w:rFonts w:hint="eastAsia"/>
+        </w:rPr>
+        <w:t>stack int not null,</w:t>
+      </w:r>
+    </w:p>
+    <w:p>
+      <w:r>
+        <w:rPr>
+          <w:rFonts w:hint="eastAsia"/>
+        </w:rPr>
+        <w:t>status int not null</w:t>
       </w:r>
     </w:p>
     <w:p>
@@ -124,24 +275,112 @@
         </w:rPr>
       </w:pPr>
       <w:r>
-        <w:t>lng double,</w:t>
-      </w:r>
-    </w:p>
-    <w:p>
-      <w:r>
-        <w:t>category</w:t>
-      </w:r>
-      <w:r>
-        <w:rPr>
-          <w:rFonts w:hint="eastAsia"/>
-        </w:rPr>
-        <w:t xml:space="preserve"> varchar(100) not </w:t>
-      </w:r>
-      <w:r>
-        <w:t>null</w:t>
+        <w:rPr>
+          <w:rFonts w:hint="eastAsia"/>
+        </w:rPr>
+        <w:t>)</w:t>
+      </w:r>
+      <w:r>
+        <w:t>;</w:t>
+      </w:r>
+    </w:p>
+    <w:p>
+      <w:r>
+        <w:lastRenderedPageBreak/>
+        <w:t xml:space="preserve">create table </w:t>
+      </w:r>
+      <w:r>
+        <w:rPr>
+          <w:b/>
+        </w:rPr>
+        <w:t xml:space="preserve">order </w:t>
+      </w:r>
+      <w:r>
+        <w:t>(</w:t>
+      </w:r>
+    </w:p>
+    <w:p>
+      <w:r>
+        <w:rPr>
+          <w:rFonts w:hint="eastAsia"/>
+        </w:rPr>
+        <w:t>p_no int not null</w:t>
+      </w:r>
+      <w:r>
+        <w:t>,</w:t>
+      </w:r>
+    </w:p>
+    <w:p>
+      <w:r>
+        <w:t xml:space="preserve">o_no </w:t>
+      </w:r>
+      <w:r>
+        <w:t>int</w:t>
+      </w:r>
+      <w:r>
+        <w:t xml:space="preserve"> not null</w:t>
+      </w:r>
+      <w:r>
+        <w:t xml:space="preserve"> </w:t>
+      </w:r>
+      <w:r>
+        <w:rPr>
+          <w:rFonts w:hint="eastAsia"/>
+        </w:rPr>
+        <w:t>primary key</w:t>
       </w:r>
       <w:bookmarkStart w:id="0" w:name="_GoBack"/>
       <w:bookmarkEnd w:id="0"/>
+      <w:r>
+        <w:t xml:space="preserve"> auto_increment</w:t>
+      </w:r>
+      <w:r>
+        <w:t>,</w:t>
+      </w:r>
+    </w:p>
+    <w:p>
+      <w:r>
+        <w:t>o_</w:t>
+      </w:r>
+      <w:r>
+        <w:t>time datetime not null DEFAULR CURRENT_TIMESTAMP,</w:t>
+      </w:r>
+    </w:p>
+    <w:p>
+      <w:r>
+        <w:t>amount int not null,</w:t>
+      </w:r>
+    </w:p>
+    <w:p>
+      <w:r>
+        <w:t>status int not null</w:t>
+      </w:r>
+    </w:p>
+    <w:p>
+      <w:r>
+        <w:t>);</w:t>
+      </w:r>
+    </w:p>
+    <w:p/>
+    <w:p>
+      <w:r>
+        <w:rPr>
+          <w:rFonts w:hint="eastAsia"/>
+        </w:rPr>
+        <w:t>create</w:t>
+      </w:r>
+      <w:r>
+        <w:t xml:space="preserve"> table </w:t>
+      </w:r>
+      <w:r>
+        <w:rPr>
+          <w:b/>
+        </w:rPr>
+        <w:t xml:space="preserve">review </w:t>
+      </w:r>
+      <w:r>
+        <w:t>(</w:t>
+      </w:r>
     </w:p>
     <w:p>
       <w:pPr>
@@ -150,175 +389,52 @@
         </w:rPr>
       </w:pPr>
       <w:r>
+        <w:rPr>
+          <w:rFonts w:hint="eastAsia"/>
+        </w:rPr>
+        <w:t>u_no int not null,</w:t>
+      </w:r>
+    </w:p>
+    <w:p>
+      <w:r>
+        <w:t>s_no int not null,</w:t>
+      </w:r>
+    </w:p>
+    <w:p>
+      <w:r>
+        <w:rPr>
+          <w:rFonts w:hint="eastAsia"/>
+        </w:rPr>
+        <w:t>content varchar(300) not null</w:t>
+      </w:r>
+      <w:r>
+        <w:t>,</w:t>
+      </w:r>
+    </w:p>
+    <w:p>
+      <w:r>
+        <w:t>image varchar(1000),</w:t>
+      </w:r>
+    </w:p>
+    <w:p>
+      <w:r>
+        <w:t xml:space="preserve">r_time </w:t>
+      </w:r>
+      <w:r>
+        <w:t>datetime not</w:t>
+      </w:r>
+      <w:r>
+        <w:t xml:space="preserve"> null DEFAULR CURRENT_TIMESTAMP</w:t>
+      </w:r>
+    </w:p>
+    <w:p>
+      <w:pPr>
+        <w:rPr>
+          <w:rFonts w:hint="eastAsia"/>
+        </w:rPr>
+      </w:pPr>
+      <w:r>
         <w:t>);</w:t>
-      </w:r>
-    </w:p>
-    <w:p>
-      <w:pPr>
-        <w:rPr>
-          <w:rFonts w:hint="eastAsia"/>
-        </w:rPr>
-      </w:pPr>
-    </w:p>
-    <w:p>
-      <w:r>
-        <w:rPr>
-          <w:rFonts w:hint="eastAsia"/>
-        </w:rPr>
-        <w:t xml:space="preserve">create table </w:t>
-      </w:r>
-      <w:r>
-        <w:rPr>
-          <w:rFonts w:hint="eastAsia"/>
-          <w:b/>
-        </w:rPr>
-        <w:t>product</w:t>
-      </w:r>
-      <w:r>
-        <w:rPr>
-          <w:rFonts w:hint="eastAsia"/>
-        </w:rPr>
-        <w:t xml:space="preserve"> (</w:t>
-      </w:r>
-    </w:p>
-    <w:p>
-      <w:r>
-        <w:t>p_</w:t>
-      </w:r>
-      <w:r>
-        <w:rPr>
-          <w:rFonts w:hint="eastAsia"/>
-        </w:rPr>
-        <w:t>no int not null primary key auto_increment,</w:t>
-      </w:r>
-    </w:p>
-    <w:p>
-      <w:r>
-        <w:t>u_</w:t>
-      </w:r>
-      <w:r>
-        <w:rPr>
-          <w:rFonts w:hint="eastAsia"/>
-        </w:rPr>
-        <w:t>no int not</w:t>
-      </w:r>
-      <w:r>
-        <w:t xml:space="preserve"> null</w:t>
-      </w:r>
-      <w:r>
-        <w:rPr>
-          <w:rFonts w:hint="eastAsia"/>
-        </w:rPr>
-        <w:t>,</w:t>
-      </w:r>
-    </w:p>
-    <w:p>
-      <w:r>
-        <w:t>p_</w:t>
-      </w:r>
-      <w:r>
-        <w:t>name varchar(30) not null,</w:t>
-      </w:r>
-    </w:p>
-    <w:p>
-      <w:r>
-        <w:t>price int not null,</w:t>
-      </w:r>
-    </w:p>
-    <w:p>
-      <w:r>
-        <w:t>image varchar(1000) not null,</w:t>
-      </w:r>
-    </w:p>
-    <w:p>
-      <w:r>
-        <w:rPr>
-          <w:rFonts w:hint="eastAsia"/>
-        </w:rPr>
-        <w:t>stack int not null,</w:t>
-      </w:r>
-    </w:p>
-    <w:p>
-      <w:r>
-        <w:rPr>
-          <w:rFonts w:hint="eastAsia"/>
-        </w:rPr>
-        <w:t>status int not null</w:t>
-      </w:r>
-    </w:p>
-    <w:p>
-      <w:r>
-        <w:rPr>
-          <w:rFonts w:hint="eastAsia"/>
-        </w:rPr>
-        <w:t>)</w:t>
-      </w:r>
-      <w:r>
-        <w:t>;</w:t>
-      </w:r>
-    </w:p>
-    <w:p>
-      <w:pPr>
-        <w:rPr>
-          <w:b/>
-        </w:rPr>
-      </w:pPr>
-    </w:p>
-    <w:p>
-      <w:r>
-        <w:t xml:space="preserve">create table </w:t>
-      </w:r>
-      <w:r>
-        <w:rPr>
-          <w:b/>
-        </w:rPr>
-        <w:t>map</w:t>
-      </w:r>
-      <w:r>
-        <w:rPr>
-          <w:b/>
-        </w:rPr>
-        <w:t xml:space="preserve"> </w:t>
-      </w:r>
-      <w:r>
-        <w:t>(</w:t>
-      </w:r>
-    </w:p>
-    <w:p>
-      <w:r>
-        <w:rPr>
-          <w:rFonts w:hint="eastAsia"/>
-        </w:rPr>
-        <w:lastRenderedPageBreak/>
-        <w:t>u</w:t>
-      </w:r>
-      <w:r>
-        <w:t xml:space="preserve">_no int </w:t>
-      </w:r>
-      <w:r>
-        <w:rPr>
-          <w:rFonts w:hint="eastAsia"/>
-        </w:rPr>
-        <w:t>not null primary key</w:t>
-      </w:r>
-      <w:r>
-        <w:t>,</w:t>
-      </w:r>
-    </w:p>
-    <w:p>
-      <w:r>
-        <w:t>lat double</w:t>
-      </w:r>
-      <w:r>
-        <w:t xml:space="preserve"> not null,</w:t>
-      </w:r>
-    </w:p>
-    <w:p>
-      <w:r>
-        <w:t>lng double</w:t>
-      </w:r>
-      <w:r>
-        <w:t xml:space="preserve"> not null</w:t>
       </w:r>
     </w:p>
     <w:sectPr>

</xml_diff>